<commit_message>
microservices level 1 - DONE
</commit_message>
<xml_diff>
--- a/java/spring/spring-microservices/microservices-1.docx
+++ b/java/spring/spring-microservices/microservices-1.docx
@@ -95,7 +95,7 @@
             </w:rPr>
             <w:fldChar w:fldCharType="separate"/>
           </w:r>
-          <w:hyperlink w:anchor="_Toc87726741" w:history="1">
+          <w:hyperlink w:anchor="_Toc87788303" w:history="1">
             <w:r>
               <w:rPr>
                 <w:rStyle w:val="Hyperlink"/>
@@ -144,7 +144,7 @@
                 <w:noProof/>
                 <w:webHidden/>
               </w:rPr>
-              <w:instrText xml:space="preserve"> PAGEREF _Toc87726741 \h </w:instrText>
+              <w:instrText xml:space="preserve"> PAGEREF _Toc87788303 \h </w:instrText>
             </w:r>
             <w:r>
               <w:rPr>
@@ -191,7 +191,7 @@
               <w:noProof/>
             </w:rPr>
           </w:pPr>
-          <w:hyperlink w:anchor="_Toc87726742" w:history="1">
+          <w:hyperlink w:anchor="_Toc87788304" w:history="1">
             <w:r>
               <w:rPr>
                 <w:rStyle w:val="Hyperlink"/>
@@ -219,7 +219,7 @@
                 <w:noProof/>
                 <w:lang w:val="en-US"/>
               </w:rPr>
-              <w:t>Javabrains Microservices - Level 1</w:t>
+              <w:t>Microservices Level 1 - Communication</w:t>
             </w:r>
             <w:r>
               <w:rPr>
@@ -240,7 +240,7 @@
                 <w:noProof/>
                 <w:webHidden/>
               </w:rPr>
-              <w:instrText xml:space="preserve"> PAGEREF _Toc87726742 \h </w:instrText>
+              <w:instrText xml:space="preserve"> PAGEREF _Toc87788304 \h </w:instrText>
             </w:r>
             <w:r>
               <w:rPr>
@@ -287,7 +287,7 @@
               <w:szCs w:val="24"/>
             </w:rPr>
           </w:pPr>
-          <w:hyperlink w:anchor="_Toc87726743" w:history="1">
+          <w:hyperlink w:anchor="_Toc87788305" w:history="1">
             <w:r>
               <w:rPr>
                 <w:rStyle w:val="Hyperlink"/>
@@ -336,7 +336,7 @@
                 <w:noProof/>
                 <w:webHidden/>
               </w:rPr>
-              <w:instrText xml:space="preserve"> PAGEREF _Toc87726743 \h </w:instrText>
+              <w:instrText xml:space="preserve"> PAGEREF _Toc87788305 \h </w:instrText>
             </w:r>
             <w:r>
               <w:rPr>
@@ -383,7 +383,7 @@
               <w:szCs w:val="24"/>
             </w:rPr>
           </w:pPr>
-          <w:hyperlink w:anchor="_Toc87726744" w:history="1">
+          <w:hyperlink w:anchor="_Toc87788306" w:history="1">
             <w:r>
               <w:rPr>
                 <w:rStyle w:val="Hyperlink"/>
@@ -432,7 +432,7 @@
                 <w:noProof/>
                 <w:webHidden/>
               </w:rPr>
-              <w:instrText xml:space="preserve"> PAGEREF _Toc87726744 \h </w:instrText>
+              <w:instrText xml:space="preserve"> PAGEREF _Toc87788306 \h </w:instrText>
             </w:r>
             <w:r>
               <w:rPr>
@@ -479,7 +479,7 @@
               <w:szCs w:val="24"/>
             </w:rPr>
           </w:pPr>
-          <w:hyperlink w:anchor="_Toc87726745" w:history="1">
+          <w:hyperlink w:anchor="_Toc87788307" w:history="1">
             <w:r>
               <w:rPr>
                 <w:rStyle w:val="Hyperlink"/>
@@ -528,7 +528,7 @@
                 <w:noProof/>
                 <w:webHidden/>
               </w:rPr>
-              <w:instrText xml:space="preserve"> PAGEREF _Toc87726745 \h </w:instrText>
+              <w:instrText xml:space="preserve"> PAGEREF _Toc87788307 \h </w:instrText>
             </w:r>
             <w:r>
               <w:rPr>
@@ -573,7 +573,7 @@
               <w:szCs w:val="24"/>
             </w:rPr>
           </w:pPr>
-          <w:hyperlink w:anchor="_Toc87726746" w:history="1">
+          <w:hyperlink w:anchor="_Toc87788308" w:history="1">
             <w:r>
               <w:rPr>
                 <w:rStyle w:val="Hyperlink"/>
@@ -620,7 +620,7 @@
                 <w:noProof/>
                 <w:webHidden/>
               </w:rPr>
-              <w:instrText xml:space="preserve"> PAGEREF _Toc87726746 \h </w:instrText>
+              <w:instrText xml:space="preserve"> PAGEREF _Toc87788308 \h </w:instrText>
             </w:r>
             <w:r>
               <w:rPr>
@@ -665,7 +665,7 @@
               <w:szCs w:val="24"/>
             </w:rPr>
           </w:pPr>
-          <w:hyperlink w:anchor="_Toc87726747" w:history="1">
+          <w:hyperlink w:anchor="_Toc87788309" w:history="1">
             <w:r>
               <w:rPr>
                 <w:rStyle w:val="Hyperlink"/>
@@ -712,7 +712,7 @@
                 <w:noProof/>
                 <w:webHidden/>
               </w:rPr>
-              <w:instrText xml:space="preserve"> PAGEREF _Toc87726747 \h </w:instrText>
+              <w:instrText xml:space="preserve"> PAGEREF _Toc87788309 \h </w:instrText>
             </w:r>
             <w:r>
               <w:rPr>
@@ -757,7 +757,7 @@
               <w:szCs w:val="24"/>
             </w:rPr>
           </w:pPr>
-          <w:hyperlink w:anchor="_Toc87726748" w:history="1">
+          <w:hyperlink w:anchor="_Toc87788310" w:history="1">
             <w:r>
               <w:rPr>
                 <w:rStyle w:val="Hyperlink"/>
@@ -804,7 +804,7 @@
                 <w:noProof/>
                 <w:webHidden/>
               </w:rPr>
-              <w:instrText xml:space="preserve"> PAGEREF _Toc87726748 \h </w:instrText>
+              <w:instrText xml:space="preserve"> PAGEREF _Toc87788310 \h </w:instrText>
             </w:r>
             <w:r>
               <w:rPr>
@@ -851,7 +851,7 @@
               <w:szCs w:val="24"/>
             </w:rPr>
           </w:pPr>
-          <w:hyperlink w:anchor="_Toc87726749" w:history="1">
+          <w:hyperlink w:anchor="_Toc87788311" w:history="1">
             <w:r>
               <w:rPr>
                 <w:rStyle w:val="Hyperlink"/>
@@ -900,7 +900,7 @@
                 <w:noProof/>
                 <w:webHidden/>
               </w:rPr>
-              <w:instrText xml:space="preserve"> PAGEREF _Toc87726749 \h </w:instrText>
+              <w:instrText xml:space="preserve"> PAGEREF _Toc87788311 \h </w:instrText>
             </w:r>
             <w:r>
               <w:rPr>
@@ -945,7 +945,7 @@
               <w:szCs w:val="24"/>
             </w:rPr>
           </w:pPr>
-          <w:hyperlink w:anchor="_Toc87726750" w:history="1">
+          <w:hyperlink w:anchor="_Toc87788312" w:history="1">
             <w:r>
               <w:rPr>
                 <w:rStyle w:val="Hyperlink"/>
@@ -992,7 +992,7 @@
                 <w:noProof/>
                 <w:webHidden/>
               </w:rPr>
-              <w:instrText xml:space="preserve"> PAGEREF _Toc87726750 \h </w:instrText>
+              <w:instrText xml:space="preserve"> PAGEREF _Toc87788312 \h </w:instrText>
             </w:r>
             <w:r>
               <w:rPr>
@@ -1037,7 +1037,7 @@
               <w:szCs w:val="24"/>
             </w:rPr>
           </w:pPr>
-          <w:hyperlink w:anchor="_Toc87726751" w:history="1">
+          <w:hyperlink w:anchor="_Toc87788313" w:history="1">
             <w:r>
               <w:rPr>
                 <w:rStyle w:val="Hyperlink"/>
@@ -1084,7 +1084,7 @@
                 <w:noProof/>
                 <w:webHidden/>
               </w:rPr>
-              <w:instrText xml:space="preserve"> PAGEREF _Toc87726751 \h </w:instrText>
+              <w:instrText xml:space="preserve"> PAGEREF _Toc87788313 \h </w:instrText>
             </w:r>
             <w:r>
               <w:rPr>
@@ -1129,7 +1129,7 @@
               <w:szCs w:val="24"/>
             </w:rPr>
           </w:pPr>
-          <w:hyperlink w:anchor="_Toc87726752" w:history="1">
+          <w:hyperlink w:anchor="_Toc87788314" w:history="1">
             <w:r>
               <w:rPr>
                 <w:rStyle w:val="Hyperlink"/>
@@ -1176,7 +1176,7 @@
                 <w:noProof/>
                 <w:webHidden/>
               </w:rPr>
-              <w:instrText xml:space="preserve"> PAGEREF _Toc87726752 \h </w:instrText>
+              <w:instrText xml:space="preserve"> PAGEREF _Toc87788314 \h </w:instrText>
             </w:r>
             <w:r>
               <w:rPr>
@@ -1223,7 +1223,7 @@
               <w:szCs w:val="24"/>
             </w:rPr>
           </w:pPr>
-          <w:hyperlink w:anchor="_Toc87726753" w:history="1">
+          <w:hyperlink w:anchor="_Toc87788315" w:history="1">
             <w:r>
               <w:rPr>
                 <w:rStyle w:val="Hyperlink"/>
@@ -1272,7 +1272,7 @@
                 <w:noProof/>
                 <w:webHidden/>
               </w:rPr>
-              <w:instrText xml:space="preserve"> PAGEREF _Toc87726753 \h </w:instrText>
+              <w:instrText xml:space="preserve"> PAGEREF _Toc87788315 \h </w:instrText>
             </w:r>
             <w:r>
               <w:rPr>
@@ -1319,7 +1319,7 @@
               <w:szCs w:val="24"/>
             </w:rPr>
           </w:pPr>
-          <w:hyperlink w:anchor="_Toc87726754" w:history="1">
+          <w:hyperlink w:anchor="_Toc87788316" w:history="1">
             <w:r>
               <w:rPr>
                 <w:rStyle w:val="Hyperlink"/>
@@ -1368,7 +1368,7 @@
                 <w:noProof/>
                 <w:webHidden/>
               </w:rPr>
-              <w:instrText xml:space="preserve"> PAGEREF _Toc87726754 \h </w:instrText>
+              <w:instrText xml:space="preserve"> PAGEREF _Toc87788316 \h </w:instrText>
             </w:r>
             <w:r>
               <w:rPr>
@@ -1401,6 +1401,378 @@
         </w:p>
         <w:p>
           <w:pPr>
+            <w:pStyle w:val="TOC3"/>
+            <w:tabs>
+              <w:tab w:val="left" w:pos="1200"/>
+              <w:tab w:val="right" w:leader="dot" w:pos="10674"/>
+            </w:tabs>
+            <w:rPr>
+              <w:rFonts w:eastAsiaTheme="minorEastAsia" w:cstheme="minorBidi"/>
+              <w:noProof/>
+              <w:sz w:val="24"/>
+              <w:szCs w:val="24"/>
+            </w:rPr>
+          </w:pPr>
+          <w:hyperlink w:anchor="_Toc87788317" w:history="1">
+            <w:r>
+              <w:rPr>
+                <w:rStyle w:val="Hyperlink"/>
+                <w:rFonts w:eastAsiaTheme="majorEastAsia"/>
+                <w:noProof/>
+                <w:lang w:val="en-US"/>
+              </w:rPr>
+              <w:t>2.6.1</w:t>
+            </w:r>
+            <w:r>
+              <w:rPr>
+                <w:rFonts w:eastAsiaTheme="minorEastAsia" w:cstheme="minorBidi"/>
+                <w:noProof/>
+                <w:sz w:val="24"/>
+                <w:szCs w:val="24"/>
+              </w:rPr>
+              <w:tab/>
+            </w:r>
+            <w:r>
+              <w:rPr>
+                <w:rStyle w:val="Hyperlink"/>
+                <w:rFonts w:eastAsiaTheme="majorEastAsia"/>
+                <w:noProof/>
+                <w:lang w:val="en-US"/>
+              </w:rPr>
+              <w:t>Consuming the Discovery Service</w:t>
+            </w:r>
+            <w:r>
+              <w:rPr>
+                <w:noProof/>
+                <w:webHidden/>
+              </w:rPr>
+              <w:tab/>
+            </w:r>
+            <w:r>
+              <w:rPr>
+                <w:noProof/>
+                <w:webHidden/>
+              </w:rPr>
+              <w:fldChar w:fldCharType="begin"/>
+            </w:r>
+            <w:r>
+              <w:rPr>
+                <w:noProof/>
+                <w:webHidden/>
+              </w:rPr>
+              <w:instrText xml:space="preserve"> PAGEREF _Toc87788317 \h </w:instrText>
+            </w:r>
+            <w:r>
+              <w:rPr>
+                <w:noProof/>
+                <w:webHidden/>
+              </w:rPr>
+            </w:r>
+            <w:r>
+              <w:rPr>
+                <w:noProof/>
+                <w:webHidden/>
+              </w:rPr>
+              <w:fldChar w:fldCharType="separate"/>
+            </w:r>
+            <w:r>
+              <w:rPr>
+                <w:noProof/>
+                <w:webHidden/>
+              </w:rPr>
+              <w:t>11</w:t>
+            </w:r>
+            <w:r>
+              <w:rPr>
+                <w:noProof/>
+                <w:webHidden/>
+              </w:rPr>
+              <w:fldChar w:fldCharType="end"/>
+            </w:r>
+          </w:hyperlink>
+        </w:p>
+        <w:p>
+          <w:pPr>
+            <w:pStyle w:val="TOC3"/>
+            <w:tabs>
+              <w:tab w:val="left" w:pos="1200"/>
+              <w:tab w:val="right" w:leader="dot" w:pos="10674"/>
+            </w:tabs>
+            <w:rPr>
+              <w:rFonts w:eastAsiaTheme="minorEastAsia" w:cstheme="minorBidi"/>
+              <w:noProof/>
+              <w:sz w:val="24"/>
+              <w:szCs w:val="24"/>
+            </w:rPr>
+          </w:pPr>
+          <w:hyperlink w:anchor="_Toc87788318" w:history="1">
+            <w:r>
+              <w:rPr>
+                <w:rStyle w:val="Hyperlink"/>
+                <w:rFonts w:eastAsiaTheme="majorEastAsia"/>
+                <w:noProof/>
+                <w:lang w:val="en-US"/>
+              </w:rPr>
+              <w:t>2.6.2</w:t>
+            </w:r>
+            <w:r>
+              <w:rPr>
+                <w:rFonts w:eastAsiaTheme="minorEastAsia" w:cstheme="minorBidi"/>
+                <w:noProof/>
+                <w:sz w:val="24"/>
+                <w:szCs w:val="24"/>
+              </w:rPr>
+              <w:tab/>
+            </w:r>
+            <w:r>
+              <w:rPr>
+                <w:rStyle w:val="Hyperlink"/>
+                <w:rFonts w:eastAsiaTheme="majorEastAsia"/>
+                <w:noProof/>
+                <w:lang w:val="en-US"/>
+              </w:rPr>
+              <w:t>Is this a good approach?</w:t>
+            </w:r>
+            <w:r>
+              <w:rPr>
+                <w:noProof/>
+                <w:webHidden/>
+              </w:rPr>
+              <w:tab/>
+            </w:r>
+            <w:r>
+              <w:rPr>
+                <w:noProof/>
+                <w:webHidden/>
+              </w:rPr>
+              <w:fldChar w:fldCharType="begin"/>
+            </w:r>
+            <w:r>
+              <w:rPr>
+                <w:noProof/>
+                <w:webHidden/>
+              </w:rPr>
+              <w:instrText xml:space="preserve"> PAGEREF _Toc87788318 \h </w:instrText>
+            </w:r>
+            <w:r>
+              <w:rPr>
+                <w:noProof/>
+                <w:webHidden/>
+              </w:rPr>
+            </w:r>
+            <w:r>
+              <w:rPr>
+                <w:noProof/>
+                <w:webHidden/>
+              </w:rPr>
+              <w:fldChar w:fldCharType="separate"/>
+            </w:r>
+            <w:r>
+              <w:rPr>
+                <w:noProof/>
+                <w:webHidden/>
+              </w:rPr>
+              <w:t>11</w:t>
+            </w:r>
+            <w:r>
+              <w:rPr>
+                <w:noProof/>
+                <w:webHidden/>
+              </w:rPr>
+              <w:fldChar w:fldCharType="end"/>
+            </w:r>
+          </w:hyperlink>
+        </w:p>
+        <w:p>
+          <w:pPr>
+            <w:pStyle w:val="TOC3"/>
+            <w:tabs>
+              <w:tab w:val="left" w:pos="1200"/>
+              <w:tab w:val="right" w:leader="dot" w:pos="10674"/>
+            </w:tabs>
+            <w:rPr>
+              <w:rFonts w:eastAsiaTheme="minorEastAsia" w:cstheme="minorBidi"/>
+              <w:noProof/>
+              <w:sz w:val="24"/>
+              <w:szCs w:val="24"/>
+            </w:rPr>
+          </w:pPr>
+          <w:hyperlink w:anchor="_Toc87788319" w:history="1">
+            <w:r>
+              <w:rPr>
+                <w:rStyle w:val="Hyperlink"/>
+                <w:rFonts w:eastAsiaTheme="majorEastAsia"/>
+                <w:noProof/>
+                <w:lang w:val="en-US"/>
+              </w:rPr>
+              <w:t>2.6.3</w:t>
+            </w:r>
+            <w:r>
+              <w:rPr>
+                <w:rFonts w:eastAsiaTheme="minorEastAsia" w:cstheme="minorBidi"/>
+                <w:noProof/>
+                <w:sz w:val="24"/>
+                <w:szCs w:val="24"/>
+              </w:rPr>
+              <w:tab/>
+            </w:r>
+            <w:r>
+              <w:rPr>
+                <w:rStyle w:val="Hyperlink"/>
+                <w:rFonts w:eastAsiaTheme="majorEastAsia"/>
+                <w:noProof/>
+                <w:lang w:val="en-US"/>
+              </w:rPr>
+              <w:t>How Fault Tolerance Works – “Heart Beats”</w:t>
+            </w:r>
+            <w:r>
+              <w:rPr>
+                <w:noProof/>
+                <w:webHidden/>
+              </w:rPr>
+              <w:tab/>
+            </w:r>
+            <w:r>
+              <w:rPr>
+                <w:noProof/>
+                <w:webHidden/>
+              </w:rPr>
+              <w:fldChar w:fldCharType="begin"/>
+            </w:r>
+            <w:r>
+              <w:rPr>
+                <w:noProof/>
+                <w:webHidden/>
+              </w:rPr>
+              <w:instrText xml:space="preserve"> PAGEREF _Toc87788319 \h </w:instrText>
+            </w:r>
+            <w:r>
+              <w:rPr>
+                <w:noProof/>
+                <w:webHidden/>
+              </w:rPr>
+            </w:r>
+            <w:r>
+              <w:rPr>
+                <w:noProof/>
+                <w:webHidden/>
+              </w:rPr>
+              <w:fldChar w:fldCharType="separate"/>
+            </w:r>
+            <w:r>
+              <w:rPr>
+                <w:noProof/>
+                <w:webHidden/>
+              </w:rPr>
+              <w:t>12</w:t>
+            </w:r>
+            <w:r>
+              <w:rPr>
+                <w:noProof/>
+                <w:webHidden/>
+              </w:rPr>
+              <w:fldChar w:fldCharType="end"/>
+            </w:r>
+          </w:hyperlink>
+        </w:p>
+        <w:p>
+          <w:pPr>
+            <w:pStyle w:val="TOC1"/>
+            <w:tabs>
+              <w:tab w:val="left" w:pos="480"/>
+              <w:tab w:val="right" w:leader="dot" w:pos="10674"/>
+            </w:tabs>
+            <w:rPr>
+              <w:rFonts w:eastAsiaTheme="minorEastAsia" w:cstheme="minorBidi"/>
+              <w:b w:val="0"/>
+              <w:bCs w:val="0"/>
+              <w:i w:val="0"/>
+              <w:iCs w:val="0"/>
+              <w:noProof/>
+            </w:rPr>
+          </w:pPr>
+          <w:hyperlink w:anchor="_Toc87788320" w:history="1">
+            <w:r>
+              <w:rPr>
+                <w:rStyle w:val="Hyperlink"/>
+                <w:rFonts w:eastAsiaTheme="majorEastAsia"/>
+                <w:noProof/>
+                <w:lang w:val="en-US"/>
+              </w:rPr>
+              <w:t>3</w:t>
+            </w:r>
+            <w:r>
+              <w:rPr>
+                <w:rFonts w:eastAsiaTheme="minorEastAsia" w:cstheme="minorBidi"/>
+                <w:b w:val="0"/>
+                <w:bCs w:val="0"/>
+                <w:i w:val="0"/>
+                <w:iCs w:val="0"/>
+                <w:noProof/>
+              </w:rPr>
+              <w:tab/>
+            </w:r>
+            <w:r>
+              <w:rPr>
+                <w:rStyle w:val="Hyperlink"/>
+                <w:rFonts w:eastAsiaTheme="majorEastAsia"/>
+                <w:noProof/>
+                <w:lang w:val="en-US"/>
+              </w:rPr>
+              <w:t>Microservices Level 2 - Fault Tolerance and Resilience</w:t>
+            </w:r>
+            <w:r>
+              <w:rPr>
+                <w:noProof/>
+                <w:webHidden/>
+              </w:rPr>
+              <w:tab/>
+            </w:r>
+            <w:r>
+              <w:rPr>
+                <w:noProof/>
+                <w:webHidden/>
+              </w:rPr>
+              <w:fldChar w:fldCharType="begin"/>
+            </w:r>
+            <w:r>
+              <w:rPr>
+                <w:noProof/>
+                <w:webHidden/>
+              </w:rPr>
+              <w:instrText xml:space="preserve"> PAGEREF _Toc87788320 \h </w:instrText>
+            </w:r>
+            <w:r>
+              <w:rPr>
+                <w:noProof/>
+                <w:webHidden/>
+              </w:rPr>
+            </w:r>
+            <w:r>
+              <w:rPr>
+                <w:noProof/>
+                <w:webHidden/>
+              </w:rPr>
+              <w:fldChar w:fldCharType="separate"/>
+            </w:r>
+            <w:r>
+              <w:rPr>
+                <w:noProof/>
+                <w:webHidden/>
+              </w:rPr>
+              <w:t>13</w:t>
+            </w:r>
+            <w:r>
+              <w:rPr>
+                <w:noProof/>
+                <w:webHidden/>
+              </w:rPr>
+              <w:fldChar w:fldCharType="end"/>
+            </w:r>
+          </w:hyperlink>
+        </w:p>
+        <w:p>
+          <w:pPr>
             <w:rPr>
               <w:lang w:val="en-US"/>
             </w:rPr>
@@ -1493,6 +1865,52 @@
           <w:lang w:val="en-US"/>
         </w:rPr>
       </w:pPr>
+      <w:proofErr w:type="spellStart"/>
+      <w:r>
+        <w:rPr>
+          <w:lang w:val="en-US"/>
+        </w:rPr>
+        <w:t>Javabrains</w:t>
+      </w:r>
+      <w:proofErr w:type="spellEnd"/>
+      <w:r>
+        <w:rPr>
+          <w:lang w:val="en-US"/>
+        </w:rPr>
+        <w:t>: Microservices</w:t>
+      </w:r>
+      <w:r>
+        <w:rPr>
+          <w:lang w:val="en-US"/>
+        </w:rPr>
+        <w:t xml:space="preserve"> 2</w:t>
+      </w:r>
+      <w:r>
+        <w:rPr>
+          <w:lang w:val="en-US"/>
+        </w:rPr>
+        <w:t xml:space="preserve"> Playlist</w:t>
+      </w:r>
+    </w:p>
+    <w:p>
+      <w:pPr>
+        <w:pStyle w:val="CustomNormal"/>
+        <w:numPr>
+          <w:ilvl w:val="0"/>
+          <w:numId w:val="38"/>
+        </w:numPr>
+        <w:rPr>
+          <w:lang w:val="en-US"/>
+        </w:rPr>
+      </w:pPr>
+    </w:p>
+    <w:p>
+      <w:pPr>
+        <w:pStyle w:val="CustomNormal"/>
+        <w:rPr>
+          <w:lang w:val="en-US"/>
+        </w:rPr>
+      </w:pPr>
       <w:r>
         <w:rPr>
           <w:lang w:val="en-US"/>
@@ -1508,7 +1926,7 @@
           <w:lang w:val="en-US"/>
         </w:rPr>
       </w:pPr>
-      <w:bookmarkStart w:id="0" w:name="_Toc87726741"/>
+      <w:bookmarkStart w:id="0" w:name="_Toc87788303"/>
       <w:r>
         <w:rPr>
           <w:bCs/>
@@ -1548,26 +1966,18 @@
           <w:lang w:val="en-US"/>
         </w:rPr>
       </w:pPr>
-      <w:bookmarkStart w:id="1" w:name="_Toc87726742"/>
-      <w:proofErr w:type="spellStart"/>
-      <w:r>
-        <w:rPr>
-          <w:lang w:val="en-US"/>
-        </w:rPr>
-        <w:t>Javabrains</w:t>
-      </w:r>
-      <w:proofErr w:type="spellEnd"/>
-      <w:r>
-        <w:rPr>
-          <w:lang w:val="en-US"/>
-        </w:rPr>
-        <w:t xml:space="preserve"> Microservices</w:t>
-      </w:r>
-      <w:r>
-        <w:rPr>
-          <w:lang w:val="en-US"/>
-        </w:rPr>
-        <w:t xml:space="preserve"> - Level</w:t>
+      <w:bookmarkStart w:id="1" w:name="_Toc87788304"/>
+      <w:r>
+        <w:rPr>
+          <w:lang w:val="en-US"/>
+        </w:rPr>
+        <w:t>Microservices</w:t>
+      </w:r>
+      <w:r>
+        <w:rPr>
+          <w:lang w:val="en-US"/>
+        </w:rPr>
+        <w:t xml:space="preserve"> Level</w:t>
       </w:r>
       <w:r>
         <w:rPr>
@@ -1575,7 +1985,31 @@
         </w:rPr>
         <w:t xml:space="preserve"> 1</w:t>
       </w:r>
+      <w:r>
+        <w:rPr>
+          <w:lang w:val="en-US"/>
+        </w:rPr>
+        <w:t xml:space="preserve"> </w:t>
+      </w:r>
+      <w:r>
+        <w:rPr>
+          <w:lang w:val="en-US"/>
+        </w:rPr>
+        <w:t>–</w:t>
+      </w:r>
+      <w:r>
+        <w:rPr>
+          <w:lang w:val="en-US"/>
+        </w:rPr>
+        <w:t xml:space="preserve"> Communication</w:t>
+      </w:r>
       <w:bookmarkEnd w:id="1"/>
+      <w:r>
+        <w:rPr>
+          <w:lang w:val="en-US"/>
+        </w:rPr>
+        <w:t xml:space="preserve"> and Service Discovery</w:t>
+      </w:r>
     </w:p>
     <w:p>
       <w:pPr>
@@ -2357,7 +2791,7 @@
           <w:lang w:val="en-US"/>
         </w:rPr>
       </w:pPr>
-      <w:bookmarkStart w:id="2" w:name="_Toc87726743"/>
+      <w:bookmarkStart w:id="2" w:name="_Toc87788305"/>
       <w:r>
         <w:rPr>
           <w:lang w:val="en-US"/>
@@ -2621,7 +3055,7 @@
           <w:lang w:val="en-US"/>
         </w:rPr>
       </w:pPr>
-      <w:bookmarkStart w:id="3" w:name="_Toc87726744"/>
+      <w:bookmarkStart w:id="3" w:name="_Toc87788306"/>
       <w:r>
         <w:rPr>
           <w:lang w:val="en-US"/>
@@ -3600,7 +4034,7 @@
           <w:lang w:val="en-US"/>
         </w:rPr>
       </w:pPr>
-      <w:bookmarkStart w:id="4" w:name="_Toc87726745"/>
+      <w:bookmarkStart w:id="4" w:name="_Toc87788307"/>
       <w:r>
         <w:rPr>
           <w:lang w:val="en-US"/>
@@ -5197,7 +5631,7 @@
           <w:lang w:val="en-US"/>
         </w:rPr>
       </w:pPr>
-      <w:bookmarkStart w:id="5" w:name="_Toc87726746"/>
+      <w:bookmarkStart w:id="5" w:name="_Toc87788308"/>
       <w:r>
         <w:rPr>
           <w:lang w:val="en-US"/>
@@ -5405,7 +5839,7 @@
           <w:lang w:val="en-US"/>
         </w:rPr>
       </w:pPr>
-      <w:bookmarkStart w:id="6" w:name="_Toc87726747"/>
+      <w:bookmarkStart w:id="6" w:name="_Toc87788309"/>
       <w:r>
         <w:rPr>
           <w:lang w:val="en-US"/>
@@ -6065,7 +6499,7 @@
           <w:lang w:val="en-US"/>
         </w:rPr>
       </w:pPr>
-      <w:bookmarkStart w:id="7" w:name="_Toc87726748"/>
+      <w:bookmarkStart w:id="7" w:name="_Toc87788310"/>
       <w:r>
         <w:rPr>
           <w:lang w:val="en-US"/>
@@ -6405,7 +6839,7 @@
           <w:lang w:val="en-US"/>
         </w:rPr>
       </w:pPr>
-      <w:bookmarkStart w:id="8" w:name="_Toc87726749"/>
+      <w:bookmarkStart w:id="8" w:name="_Toc87788311"/>
       <w:r>
         <w:rPr>
           <w:lang w:val="en-US"/>
@@ -6429,7 +6863,7 @@
           <w:lang w:val="en-US"/>
         </w:rPr>
       </w:pPr>
-      <w:bookmarkStart w:id="9" w:name="_Toc87726750"/>
+      <w:bookmarkStart w:id="9" w:name="_Toc87788312"/>
       <w:r>
         <w:rPr>
           <w:lang w:val="en-US"/>
@@ -6619,7 +7053,7 @@
           <w:lang w:val="en-US"/>
         </w:rPr>
       </w:pPr>
-      <w:bookmarkStart w:id="10" w:name="_Toc87726751"/>
+      <w:bookmarkStart w:id="10" w:name="_Toc87788313"/>
       <w:r>
         <w:rPr>
           <w:lang w:val="en-US"/>
@@ -7771,7 +8205,7 @@
           <w:lang w:val="en-US"/>
         </w:rPr>
       </w:pPr>
-      <w:bookmarkStart w:id="11" w:name="_Toc87726752"/>
+      <w:bookmarkStart w:id="11" w:name="_Toc87788314"/>
       <w:r>
         <w:rPr>
           <w:lang w:val="en-US"/>
@@ -8737,7 +9171,7 @@
           <w:lang w:val="en-US"/>
         </w:rPr>
       </w:pPr>
-      <w:bookmarkStart w:id="12" w:name="_Toc87726753"/>
+      <w:bookmarkStart w:id="12" w:name="_Toc87788315"/>
       <w:r>
         <w:rPr>
           <w:lang w:val="en-US"/>
@@ -9888,7 +10322,7 @@
           <w:lang w:val="en-US"/>
         </w:rPr>
       </w:pPr>
-      <w:bookmarkStart w:id="13" w:name="_Toc87726754"/>
+      <w:bookmarkStart w:id="13" w:name="_Toc87788316"/>
       <w:r>
         <w:rPr>
           <w:lang w:val="en-US"/>
@@ -11318,6 +11752,7 @@
           <w:lang w:val="en-US"/>
         </w:rPr>
       </w:pPr>
+      <w:bookmarkStart w:id="14" w:name="_Toc87788317"/>
       <w:r>
         <w:rPr>
           <w:lang w:val="en-US"/>
@@ -11325,6 +11760,7 @@
         <w:lastRenderedPageBreak/>
         <w:t>Consuming the Discovery Service</w:t>
       </w:r>
+      <w:bookmarkEnd w:id="14"/>
     </w:p>
     <w:p>
       <w:pPr>
@@ -11359,6 +11795,7 @@
       </w:pPr>
       <w:r>
         <w:rPr>
+          <w:noProof/>
           <w:lang w:val="en-US"/>
         </w:rPr>
         <w:drawing>
@@ -11770,12 +12207,14 @@
           <w:lang w:val="en-US"/>
         </w:rPr>
       </w:pPr>
+      <w:bookmarkStart w:id="15" w:name="_Toc87788318"/>
       <w:r>
         <w:rPr>
           <w:lang w:val="en-US"/>
         </w:rPr>
         <w:t>Is this a good approach?</w:t>
       </w:r>
+      <w:bookmarkEnd w:id="15"/>
     </w:p>
     <w:p>
       <w:pPr>
@@ -11978,23 +12417,113 @@
           <w:lang w:val="en-US"/>
         </w:rPr>
       </w:pPr>
+      <w:r>
+        <w:rPr>
+          <w:lang w:val="en-US"/>
+        </w:rPr>
+        <w:t xml:space="preserve">I’ve started another instance of </w:t>
+      </w:r>
+      <w:r>
+        <w:rPr>
+          <w:rStyle w:val="Code"/>
+        </w:rPr>
+        <w:t>ratings-dataservice</w:t>
+      </w:r>
+      <w:r>
+        <w:rPr>
+          <w:lang w:val="en-US"/>
+        </w:rPr>
+        <w:t xml:space="preserve"> from the terminal and passed some properties to see the different instances in the logs. You can see that it registered with Eureka.</w:t>
+      </w:r>
     </w:p>
     <w:p>
       <w:pPr>
         <w:pStyle w:val="CustomNormal"/>
+        <w:rPr>
+          <w:lang w:val="en-US"/>
+        </w:rPr>
+      </w:pPr>
+      <w:r>
+        <w:rPr>
+          <w:lang w:val="en-US"/>
+        </w:rPr>
+        <w:t>Calling</w:t>
+      </w:r>
+      <w:r>
+        <w:rPr>
+          <w:rStyle w:val="Code"/>
+        </w:rPr>
+        <w:t xml:space="preserve"> </w:t>
+      </w:r>
+      <w:r>
+        <w:rPr>
+          <w:rStyle w:val="Code"/>
+        </w:rPr>
+        <w:t>localhost:8081/catalog/66</w:t>
+      </w:r>
+      <w:r>
+        <w:rPr>
+          <w:lang w:val="en-US"/>
+        </w:rPr>
+        <w:t xml:space="preserve"> twice showed that </w:t>
+      </w:r>
+      <w:r>
+        <w:rPr>
+          <w:lang w:val="en-US"/>
+        </w:rPr>
+        <w:t xml:space="preserve">the </w:t>
+      </w:r>
+      <w:r>
+        <w:rPr>
+          <w:rStyle w:val="Code"/>
+        </w:rPr>
+        <w:t>ratings-dataservice</w:t>
+      </w:r>
+      <w:r>
+        <w:rPr>
+          <w:lang w:val="en-US"/>
+        </w:rPr>
+        <w:t xml:space="preserve"> is of each instance is </w:t>
+      </w:r>
+      <w:r>
         <w:rPr>
           <w:b/>
           <w:bCs/>
           <w:lang w:val="en-US"/>
         </w:rPr>
-      </w:pPr>
+        <w:t>called ONCE</w:t>
+      </w:r>
+      <w:r>
+        <w:rPr>
+          <w:lang w:val="en-US"/>
+        </w:rPr>
+        <w:t xml:space="preserve"> while the </w:t>
+      </w:r>
+      <w:r>
+        <w:rPr>
+          <w:rStyle w:val="Code"/>
+        </w:rPr>
+        <w:t>movie-info-service</w:t>
+      </w:r>
+      <w:r>
+        <w:rPr>
+          <w:lang w:val="en-US"/>
+        </w:rPr>
+        <w:t xml:space="preserve"> (which had only one instance running) was </w:t>
+      </w:r>
       <w:r>
         <w:rPr>
           <w:b/>
           <w:bCs/>
           <w:lang w:val="en-US"/>
         </w:rPr>
-        <w:t>Programmatic Access</w:t>
+        <w:t>called twice</w:t>
+      </w:r>
+      <w:r>
+        <w:rPr>
+          <w:lang w:val="en-US"/>
+        </w:rPr>
+        <w:t xml:space="preserve">. So, this looks like a </w:t>
       </w:r>
       <w:r>
         <w:rPr>
@@ -12002,7 +12531,13 @@
           <w:bCs/>
           <w:lang w:val="en-US"/>
         </w:rPr>
-        <w:t xml:space="preserve"> </w:t>
+        <w:t>round-robin</w:t>
+      </w:r>
+      <w:r>
+        <w:rPr>
+          <w:lang w:val="en-US"/>
+        </w:rPr>
+        <w:t xml:space="preserve"> logic.</w:t>
       </w:r>
     </w:p>
     <w:p>
@@ -12014,88 +12549,65 @@
       </w:pPr>
       <w:r>
         <w:rPr>
-          <w:rStyle w:val="Code"/>
-        </w:rPr>
-        <w:t>DiscoveryClient</w:t>
-      </w:r>
-      <w:r>
-        <w:rPr>
-          <w:lang w:val="en-US"/>
-        </w:rPr>
-        <w:t xml:space="preserve"> is available in the </w:t>
-      </w:r>
-      <w:proofErr w:type="spellStart"/>
-      <w:r>
-        <w:rPr>
-          <w:lang w:val="en-US"/>
-        </w:rPr>
-        <w:t>classpath</w:t>
-      </w:r>
-      <w:proofErr w:type="spellEnd"/>
-      <w:r>
-        <w:rPr>
-          <w:lang w:val="en-US"/>
-        </w:rPr>
-        <w:t xml:space="preserve">. You can </w:t>
-      </w:r>
-      <w:proofErr w:type="spellStart"/>
-      <w:r>
-        <w:rPr>
-          <w:lang w:val="en-US"/>
-        </w:rPr>
-        <w:t>autowire</w:t>
-      </w:r>
-      <w:proofErr w:type="spellEnd"/>
-      <w:r>
-        <w:rPr>
-          <w:lang w:val="en-US"/>
-        </w:rPr>
-        <w:t xml:space="preserve"> it in your class and get for example all the instances if you pass a service id</w:t>
-      </w:r>
-      <w:r>
-        <w:rPr>
-          <w:lang w:val="en-US"/>
-        </w:rPr>
-        <w:t xml:space="preserve"> and has other methods.</w:t>
-      </w:r>
-      <w:r>
-        <w:rPr>
-          <w:lang w:val="en-US"/>
-        </w:rPr>
-        <w:t xml:space="preserve"> </w:t>
-      </w:r>
-      <w:r>
-        <w:rPr>
-          <w:u w:val="single"/>
-          <w:lang w:val="en-US"/>
-        </w:rPr>
-        <w:t>But it is not recommended</w:t>
-      </w:r>
-      <w:r>
-        <w:rPr>
-          <w:lang w:val="en-US"/>
-        </w:rPr>
-        <w:t xml:space="preserve">, </w:t>
-      </w:r>
-      <w:proofErr w:type="spellStart"/>
-      <w:r>
-        <w:rPr>
-          <w:lang w:val="en-US"/>
-        </w:rPr>
-        <w:t>restTemplate</w:t>
-      </w:r>
-      <w:proofErr w:type="spellEnd"/>
-      <w:r>
-        <w:rPr>
-          <w:lang w:val="en-US"/>
-        </w:rPr>
-        <w:t xml:space="preserve"> should handle it.</w:t>
-      </w:r>
-      <w:r>
-        <w:rPr>
-          <w:lang w:val="en-US"/>
-        </w:rPr>
-        <w:t xml:space="preserve"> Only do it if you really know what you are doing.</w:t>
+          <w:lang w:val="en-US"/>
+        </w:rPr>
+        <w:drawing>
+          <wp:anchor distT="0" distB="0" distL="114300" distR="114300" simplePos="0" relativeHeight="251784192" behindDoc="0" locked="0" layoutInCell="1" allowOverlap="1" wp14:anchorId="6FC791B5" wp14:editId="6A0F5C23">
+            <wp:simplePos x="0" y="0"/>
+            <wp:positionH relativeFrom="column">
+              <wp:posOffset>-218344</wp:posOffset>
+            </wp:positionH>
+            <wp:positionV relativeFrom="paragraph">
+              <wp:posOffset>167461</wp:posOffset>
+            </wp:positionV>
+            <wp:extent cx="4925060" cy="146050"/>
+            <wp:effectExtent l="0" t="0" r="2540" b="6350"/>
+            <wp:wrapTight wrapText="bothSides">
+              <wp:wrapPolygon edited="0">
+                <wp:start x="0" y="0"/>
+                <wp:lineTo x="0" y="20661"/>
+                <wp:lineTo x="21555" y="20661"/>
+                <wp:lineTo x="21555" y="0"/>
+                <wp:lineTo x="0" y="0"/>
+              </wp:wrapPolygon>
+            </wp:wrapTight>
+            <wp:docPr id="42" name="Picture 42"/>
+            <wp:cNvGraphicFramePr>
+              <a:graphicFrameLocks xmlns:a="http://schemas.openxmlformats.org/drawingml/2006/main" noChangeAspect="1"/>
+            </wp:cNvGraphicFramePr>
+            <a:graphic xmlns:a="http://schemas.openxmlformats.org/drawingml/2006/main">
+              <a:graphicData uri="http://schemas.openxmlformats.org/drawingml/2006/picture">
+                <pic:pic xmlns:pic="http://schemas.openxmlformats.org/drawingml/2006/picture">
+                  <pic:nvPicPr>
+                    <pic:cNvPr id="1" name=""/>
+                    <pic:cNvPicPr/>
+                  </pic:nvPicPr>
+                  <pic:blipFill>
+                    <a:blip r:embed="rId46"/>
+                    <a:stretch>
+                      <a:fillRect/>
+                    </a:stretch>
+                  </pic:blipFill>
+                  <pic:spPr>
+                    <a:xfrm>
+                      <a:off x="0" y="0"/>
+                      <a:ext cx="4925060" cy="146050"/>
+                    </a:xfrm>
+                    <a:prstGeom prst="rect">
+                      <a:avLst/>
+                    </a:prstGeom>
+                  </pic:spPr>
+                </pic:pic>
+              </a:graphicData>
+            </a:graphic>
+            <wp14:sizeRelH relativeFrom="margin">
+              <wp14:pctWidth>0</wp14:pctWidth>
+            </wp14:sizeRelH>
+            <wp14:sizeRelV relativeFrom="margin">
+              <wp14:pctHeight>0</wp14:pctHeight>
+            </wp14:sizeRelV>
+          </wp:anchor>
+        </w:drawing>
       </w:r>
     </w:p>
     <w:p>
@@ -12105,6 +12617,130 @@
           <w:lang w:val="en-US"/>
         </w:rPr>
       </w:pPr>
+      <w:r>
+        <w:rPr>
+          <w:lang w:val="en-US"/>
+        </w:rPr>
+        <w:drawing>
+          <wp:anchor distT="0" distB="0" distL="114300" distR="114300" simplePos="0" relativeHeight="251788288" behindDoc="0" locked="0" layoutInCell="1" allowOverlap="1" wp14:anchorId="163189C0" wp14:editId="27EF072E">
+            <wp:simplePos x="0" y="0"/>
+            <wp:positionH relativeFrom="column">
+              <wp:posOffset>-123190</wp:posOffset>
+            </wp:positionH>
+            <wp:positionV relativeFrom="paragraph">
+              <wp:posOffset>347980</wp:posOffset>
+            </wp:positionV>
+            <wp:extent cx="3234690" cy="250825"/>
+            <wp:effectExtent l="0" t="0" r="3810" b="3175"/>
+            <wp:wrapTight wrapText="bothSides">
+              <wp:wrapPolygon edited="0">
+                <wp:start x="0" y="0"/>
+                <wp:lineTo x="0" y="20780"/>
+                <wp:lineTo x="21541" y="20780"/>
+                <wp:lineTo x="21541" y="0"/>
+                <wp:lineTo x="0" y="0"/>
+              </wp:wrapPolygon>
+            </wp:wrapTight>
+            <wp:docPr id="44" name="Picture 44"/>
+            <wp:cNvGraphicFramePr>
+              <a:graphicFrameLocks xmlns:a="http://schemas.openxmlformats.org/drawingml/2006/main" noChangeAspect="1"/>
+            </wp:cNvGraphicFramePr>
+            <a:graphic xmlns:a="http://schemas.openxmlformats.org/drawingml/2006/main">
+              <a:graphicData uri="http://schemas.openxmlformats.org/drawingml/2006/picture">
+                <pic:pic xmlns:pic="http://schemas.openxmlformats.org/drawingml/2006/picture">
+                  <pic:nvPicPr>
+                    <pic:cNvPr id="1" name=""/>
+                    <pic:cNvPicPr/>
+                  </pic:nvPicPr>
+                  <pic:blipFill>
+                    <a:blip r:embed="rId47"/>
+                    <a:stretch>
+                      <a:fillRect/>
+                    </a:stretch>
+                  </pic:blipFill>
+                  <pic:spPr>
+                    <a:xfrm>
+                      <a:off x="0" y="0"/>
+                      <a:ext cx="3234690" cy="250825"/>
+                    </a:xfrm>
+                    <a:prstGeom prst="rect">
+                      <a:avLst/>
+                    </a:prstGeom>
+                  </pic:spPr>
+                </pic:pic>
+              </a:graphicData>
+            </a:graphic>
+            <wp14:sizeRelH relativeFrom="margin">
+              <wp14:pctWidth>0</wp14:pctWidth>
+            </wp14:sizeRelH>
+            <wp14:sizeRelV relativeFrom="margin">
+              <wp14:pctHeight>0</wp14:pctHeight>
+            </wp14:sizeRelV>
+          </wp:anchor>
+        </w:drawing>
+      </w:r>
+      <w:r>
+        <w:rPr>
+          <w:lang w:val="en-US"/>
+        </w:rPr>
+        <w:drawing>
+          <wp:anchor distT="0" distB="0" distL="114300" distR="114300" simplePos="0" relativeHeight="251790336" behindDoc="0" locked="0" layoutInCell="1" allowOverlap="1" wp14:anchorId="36099ED7" wp14:editId="36534CC0">
+            <wp:simplePos x="0" y="0"/>
+            <wp:positionH relativeFrom="column">
+              <wp:posOffset>3197860</wp:posOffset>
+            </wp:positionH>
+            <wp:positionV relativeFrom="paragraph">
+              <wp:posOffset>184150</wp:posOffset>
+            </wp:positionV>
+            <wp:extent cx="3890010" cy="735965"/>
+            <wp:effectExtent l="0" t="0" r="0" b="635"/>
+            <wp:wrapTight wrapText="bothSides">
+              <wp:wrapPolygon edited="0">
+                <wp:start x="0" y="0"/>
+                <wp:lineTo x="0" y="21246"/>
+                <wp:lineTo x="21508" y="21246"/>
+                <wp:lineTo x="21508" y="0"/>
+                <wp:lineTo x="0" y="0"/>
+              </wp:wrapPolygon>
+            </wp:wrapTight>
+            <wp:docPr id="45" name="Picture 45" descr="A picture containing text&#10;&#10;Description automatically generated"/>
+            <wp:cNvGraphicFramePr>
+              <a:graphicFrameLocks xmlns:a="http://schemas.openxmlformats.org/drawingml/2006/main" noChangeAspect="1"/>
+            </wp:cNvGraphicFramePr>
+            <a:graphic xmlns:a="http://schemas.openxmlformats.org/drawingml/2006/main">
+              <a:graphicData uri="http://schemas.openxmlformats.org/drawingml/2006/picture">
+                <pic:pic xmlns:pic="http://schemas.openxmlformats.org/drawingml/2006/picture">
+                  <pic:nvPicPr>
+                    <pic:cNvPr id="45" name="Picture 45" descr="A picture containing text&#10;&#10;Description automatically generated"/>
+                    <pic:cNvPicPr/>
+                  </pic:nvPicPr>
+                  <pic:blipFill>
+                    <a:blip r:embed="rId48"/>
+                    <a:stretch>
+                      <a:fillRect/>
+                    </a:stretch>
+                  </pic:blipFill>
+                  <pic:spPr>
+                    <a:xfrm>
+                      <a:off x="0" y="0"/>
+                      <a:ext cx="3890010" cy="735965"/>
+                    </a:xfrm>
+                    <a:prstGeom prst="rect">
+                      <a:avLst/>
+                    </a:prstGeom>
+                  </pic:spPr>
+                </pic:pic>
+              </a:graphicData>
+            </a:graphic>
+            <wp14:sizeRelH relativeFrom="margin">
+              <wp14:pctWidth>0</wp14:pctWidth>
+            </wp14:sizeRelH>
+            <wp14:sizeRelV relativeFrom="margin">
+              <wp14:pctHeight>0</wp14:pctHeight>
+            </wp14:sizeRelV>
+          </wp:anchor>
+        </w:drawing>
+      </w:r>
     </w:p>
     <w:p>
       <w:pPr>
@@ -12113,41 +12749,172 @@
           <w:lang w:val="en-US"/>
         </w:rPr>
       </w:pPr>
-    </w:p>
-    <w:p>
-      <w:pPr>
-        <w:pStyle w:val="CustomHeading3"/>
-        <w:rPr>
-          <w:lang w:val="en-US"/>
-        </w:rPr>
-      </w:pPr>
-      <w:r>
-        <w:rPr>
-          <w:lang w:val="en-US"/>
-        </w:rPr>
-        <w:t>How Fault Tolerance Works</w:t>
+      <w:r>
+        <w:rPr>
+          <w:lang w:val="en-US"/>
+        </w:rPr>
+        <w:drawing>
+          <wp:anchor distT="0" distB="0" distL="114300" distR="114300" simplePos="0" relativeHeight="251782144" behindDoc="0" locked="0" layoutInCell="1" allowOverlap="1" wp14:anchorId="2ABB0104" wp14:editId="1E1D0E4E">
+            <wp:simplePos x="0" y="0"/>
+            <wp:positionH relativeFrom="column">
+              <wp:posOffset>-122555</wp:posOffset>
+            </wp:positionH>
+            <wp:positionV relativeFrom="paragraph">
+              <wp:posOffset>775335</wp:posOffset>
+            </wp:positionV>
+            <wp:extent cx="3872865" cy="173990"/>
+            <wp:effectExtent l="0" t="0" r="635" b="3810"/>
+            <wp:wrapTight wrapText="bothSides">
+              <wp:wrapPolygon edited="0">
+                <wp:start x="0" y="0"/>
+                <wp:lineTo x="0" y="20496"/>
+                <wp:lineTo x="21533" y="20496"/>
+                <wp:lineTo x="21533" y="0"/>
+                <wp:lineTo x="0" y="0"/>
+              </wp:wrapPolygon>
+            </wp:wrapTight>
+            <wp:docPr id="18" name="Picture 18"/>
+            <wp:cNvGraphicFramePr>
+              <a:graphicFrameLocks xmlns:a="http://schemas.openxmlformats.org/drawingml/2006/main" noChangeAspect="1"/>
+            </wp:cNvGraphicFramePr>
+            <a:graphic xmlns:a="http://schemas.openxmlformats.org/drawingml/2006/main">
+              <a:graphicData uri="http://schemas.openxmlformats.org/drawingml/2006/picture">
+                <pic:pic xmlns:pic="http://schemas.openxmlformats.org/drawingml/2006/picture">
+                  <pic:nvPicPr>
+                    <pic:cNvPr id="1" name=""/>
+                    <pic:cNvPicPr/>
+                  </pic:nvPicPr>
+                  <pic:blipFill>
+                    <a:blip r:embed="rId49"/>
+                    <a:stretch>
+                      <a:fillRect/>
+                    </a:stretch>
+                  </pic:blipFill>
+                  <pic:spPr>
+                    <a:xfrm>
+                      <a:off x="0" y="0"/>
+                      <a:ext cx="3872865" cy="173990"/>
+                    </a:xfrm>
+                    <a:prstGeom prst="rect">
+                      <a:avLst/>
+                    </a:prstGeom>
+                  </pic:spPr>
+                </pic:pic>
+              </a:graphicData>
+            </a:graphic>
+            <wp14:sizeRelH relativeFrom="margin">
+              <wp14:pctWidth>0</wp14:pctWidth>
+            </wp14:sizeRelH>
+            <wp14:sizeRelV relativeFrom="margin">
+              <wp14:pctHeight>0</wp14:pctHeight>
+            </wp14:sizeRelV>
+          </wp:anchor>
+        </w:drawing>
+      </w:r>
+    </w:p>
+    <w:p>
+      <w:pPr>
+        <w:suppressAutoHyphens/>
+        <w:autoSpaceDN w:val="0"/>
+        <w:textAlignment w:val="baseline"/>
+        <w:rPr>
+          <w:lang w:val="en-US"/>
+        </w:rPr>
+      </w:pPr>
+      <w:r>
+        <w:rPr>
+          <w:lang w:val="en-US"/>
+        </w:rPr>
+        <w:drawing>
+          <wp:anchor distT="0" distB="0" distL="114300" distR="114300" simplePos="0" relativeHeight="251786240" behindDoc="0" locked="0" layoutInCell="1" allowOverlap="1" wp14:anchorId="2895FBF5" wp14:editId="4052E6B3">
+            <wp:simplePos x="0" y="0"/>
+            <wp:positionH relativeFrom="column">
+              <wp:posOffset>-123190</wp:posOffset>
+            </wp:positionH>
+            <wp:positionV relativeFrom="paragraph">
+              <wp:posOffset>345596</wp:posOffset>
+            </wp:positionV>
+            <wp:extent cx="3811905" cy="169545"/>
+            <wp:effectExtent l="0" t="0" r="0" b="0"/>
+            <wp:wrapTight wrapText="bothSides">
+              <wp:wrapPolygon edited="0">
+                <wp:start x="0" y="0"/>
+                <wp:lineTo x="0" y="19416"/>
+                <wp:lineTo x="21517" y="19416"/>
+                <wp:lineTo x="21517" y="0"/>
+                <wp:lineTo x="0" y="0"/>
+              </wp:wrapPolygon>
+            </wp:wrapTight>
+            <wp:docPr id="43" name="Picture 43"/>
+            <wp:cNvGraphicFramePr>
+              <a:graphicFrameLocks xmlns:a="http://schemas.openxmlformats.org/drawingml/2006/main" noChangeAspect="1"/>
+            </wp:cNvGraphicFramePr>
+            <a:graphic xmlns:a="http://schemas.openxmlformats.org/drawingml/2006/main">
+              <a:graphicData uri="http://schemas.openxmlformats.org/drawingml/2006/picture">
+                <pic:pic xmlns:pic="http://schemas.openxmlformats.org/drawingml/2006/picture">
+                  <pic:nvPicPr>
+                    <pic:cNvPr id="1" name=""/>
+                    <pic:cNvPicPr/>
+                  </pic:nvPicPr>
+                  <pic:blipFill>
+                    <a:blip r:embed="rId50"/>
+                    <a:stretch>
+                      <a:fillRect/>
+                    </a:stretch>
+                  </pic:blipFill>
+                  <pic:spPr>
+                    <a:xfrm>
+                      <a:off x="0" y="0"/>
+                      <a:ext cx="3811905" cy="169545"/>
+                    </a:xfrm>
+                    <a:prstGeom prst="rect">
+                      <a:avLst/>
+                    </a:prstGeom>
+                  </pic:spPr>
+                </pic:pic>
+              </a:graphicData>
+            </a:graphic>
+            <wp14:sizeRelH relativeFrom="margin">
+              <wp14:pctWidth>0</wp14:pctWidth>
+            </wp14:sizeRelH>
+            <wp14:sizeRelV relativeFrom="margin">
+              <wp14:pctHeight>0</wp14:pctHeight>
+            </wp14:sizeRelV>
+          </wp:anchor>
+        </w:drawing>
+      </w:r>
+      <w:r>
+        <w:rPr>
+          <w:lang w:val="en-US"/>
+        </w:rPr>
+        <w:br w:type="page"/>
       </w:r>
     </w:p>
     <w:p>
       <w:pPr>
         <w:pStyle w:val="CustomNormal"/>
-        <w:rPr>
-          <w:lang w:val="en-US"/>
-        </w:rPr>
-      </w:pPr>
-      <w:r>
         <w:rPr>
           <w:b/>
           <w:bCs/>
           <w:lang w:val="en-US"/>
         </w:rPr>
-        <w:t>TODO</w:t>
-      </w:r>
-      <w:r>
-        <w:rPr>
-          <w:lang w:val="en-US"/>
-        </w:rPr>
-        <w:t xml:space="preserve">: </w:t>
+      </w:pPr>
+      <w:r>
+        <w:rPr>
+          <w:b/>
+          <w:bCs/>
+          <w:lang w:val="en-US"/>
+        </w:rPr>
+        <w:lastRenderedPageBreak/>
+        <w:t>Programmatic Access</w:t>
+      </w:r>
+      <w:r>
+        <w:rPr>
+          <w:b/>
+          <w:bCs/>
+          <w:lang w:val="en-US"/>
+        </w:rPr>
+        <w:t xml:space="preserve"> </w:t>
       </w:r>
     </w:p>
     <w:p>
@@ -12159,15 +12926,88 @@
       </w:pPr>
       <w:r>
         <w:rPr>
+          <w:rStyle w:val="Code"/>
+        </w:rPr>
+        <w:t>DiscoveryClient</w:t>
+      </w:r>
+      <w:r>
+        <w:rPr>
+          <w:lang w:val="en-US"/>
+        </w:rPr>
+        <w:t xml:space="preserve"> is available in the </w:t>
+      </w:r>
+      <w:proofErr w:type="spellStart"/>
+      <w:r>
+        <w:rPr>
+          <w:lang w:val="en-US"/>
+        </w:rPr>
+        <w:t>classpath</w:t>
+      </w:r>
+      <w:proofErr w:type="spellEnd"/>
+      <w:r>
+        <w:rPr>
+          <w:lang w:val="en-US"/>
+        </w:rPr>
+        <w:t xml:space="preserve">. You can </w:t>
+      </w:r>
+      <w:proofErr w:type="spellStart"/>
+      <w:r>
+        <w:rPr>
+          <w:lang w:val="en-US"/>
+        </w:rPr>
+        <w:t>autowire</w:t>
+      </w:r>
+      <w:proofErr w:type="spellEnd"/>
+      <w:r>
+        <w:rPr>
+          <w:lang w:val="en-US"/>
+        </w:rPr>
+        <w:t xml:space="preserve"> it in your class and get for example all the instances if you pass a service id</w:t>
+      </w:r>
+      <w:r>
+        <w:rPr>
+          <w:lang w:val="en-US"/>
+        </w:rPr>
+        <w:t xml:space="preserve"> and has other methods.</w:t>
+      </w:r>
+      <w:r>
+        <w:rPr>
           <w:lang w:val="en-US"/>
         </w:rPr>
         <w:t xml:space="preserve"> </w:t>
       </w:r>
       <w:r>
         <w:rPr>
-          <w:lang w:val="en-US"/>
-        </w:rPr>
-        <w:t>https://www.youtube.com/watch?v=93GrGzaA9_A&amp;list=PLqq-6Pq4lTTZSKAFG6aCDVDP86Qx4lNas&amp;index=23</w:t>
+          <w:u w:val="single"/>
+          <w:lang w:val="en-US"/>
+        </w:rPr>
+        <w:t>But it is not recommended</w:t>
+      </w:r>
+      <w:r>
+        <w:rPr>
+          <w:lang w:val="en-US"/>
+        </w:rPr>
+        <w:t xml:space="preserve">, </w:t>
+      </w:r>
+      <w:proofErr w:type="spellStart"/>
+      <w:r>
+        <w:rPr>
+          <w:lang w:val="en-US"/>
+        </w:rPr>
+        <w:t>restTemplate</w:t>
+      </w:r>
+      <w:proofErr w:type="spellEnd"/>
+      <w:r>
+        <w:rPr>
+          <w:lang w:val="en-US"/>
+        </w:rPr>
+        <w:t xml:space="preserve"> should handle it.</w:t>
+      </w:r>
+      <w:r>
+        <w:rPr>
+          <w:lang w:val="en-US"/>
+        </w:rPr>
+        <w:t xml:space="preserve"> Only do it if you really know what you are doing.</w:t>
       </w:r>
     </w:p>
     <w:p>
@@ -12180,19 +13020,439 @@
     </w:p>
     <w:p>
       <w:pPr>
+        <w:pStyle w:val="CustomHeading3"/>
+        <w:rPr>
+          <w:lang w:val="en-US"/>
+        </w:rPr>
+      </w:pPr>
+      <w:bookmarkStart w:id="16" w:name="_Toc87788319"/>
+      <w:r>
+        <w:rPr>
+          <w:lang w:val="en-US"/>
+        </w:rPr>
+        <w:drawing>
+          <wp:anchor distT="0" distB="0" distL="114300" distR="114300" simplePos="0" relativeHeight="251792384" behindDoc="0" locked="0" layoutInCell="1" allowOverlap="1" wp14:anchorId="2934A8C8" wp14:editId="4B33ED2C">
+            <wp:simplePos x="0" y="0"/>
+            <wp:positionH relativeFrom="column">
+              <wp:posOffset>5276886</wp:posOffset>
+            </wp:positionH>
+            <wp:positionV relativeFrom="paragraph">
+              <wp:posOffset>6806</wp:posOffset>
+            </wp:positionV>
+            <wp:extent cx="1691640" cy="1299845"/>
+            <wp:effectExtent l="0" t="0" r="0" b="0"/>
+            <wp:wrapTight wrapText="bothSides">
+              <wp:wrapPolygon edited="0">
+                <wp:start x="0" y="0"/>
+                <wp:lineTo x="0" y="21315"/>
+                <wp:lineTo x="21405" y="21315"/>
+                <wp:lineTo x="21405" y="0"/>
+                <wp:lineTo x="0" y="0"/>
+              </wp:wrapPolygon>
+            </wp:wrapTight>
+            <wp:docPr id="46" name="Picture 46" descr="Diagram&#10;&#10;Description automatically generated"/>
+            <wp:cNvGraphicFramePr>
+              <a:graphicFrameLocks xmlns:a="http://schemas.openxmlformats.org/drawingml/2006/main" noChangeAspect="1"/>
+            </wp:cNvGraphicFramePr>
+            <a:graphic xmlns:a="http://schemas.openxmlformats.org/drawingml/2006/main">
+              <a:graphicData uri="http://schemas.openxmlformats.org/drawingml/2006/picture">
+                <pic:pic xmlns:pic="http://schemas.openxmlformats.org/drawingml/2006/picture">
+                  <pic:nvPicPr>
+                    <pic:cNvPr id="46" name="Picture 46" descr="Diagram&#10;&#10;Description automatically generated"/>
+                    <pic:cNvPicPr/>
+                  </pic:nvPicPr>
+                  <pic:blipFill>
+                    <a:blip r:embed="rId51"/>
+                    <a:stretch>
+                      <a:fillRect/>
+                    </a:stretch>
+                  </pic:blipFill>
+                  <pic:spPr>
+                    <a:xfrm>
+                      <a:off x="0" y="0"/>
+                      <a:ext cx="1691640" cy="1299845"/>
+                    </a:xfrm>
+                    <a:prstGeom prst="rect">
+                      <a:avLst/>
+                    </a:prstGeom>
+                  </pic:spPr>
+                </pic:pic>
+              </a:graphicData>
+            </a:graphic>
+            <wp14:sizeRelH relativeFrom="margin">
+              <wp14:pctWidth>0</wp14:pctWidth>
+            </wp14:sizeRelH>
+            <wp14:sizeRelV relativeFrom="margin">
+              <wp14:pctHeight>0</wp14:pctHeight>
+            </wp14:sizeRelV>
+          </wp:anchor>
+        </w:drawing>
+      </w:r>
+      <w:r>
+        <w:rPr>
+          <w:lang w:val="en-US"/>
+        </w:rPr>
+        <w:t>How Fault Tolerance Works</w:t>
+      </w:r>
+      <w:r>
+        <w:rPr>
+          <w:lang w:val="en-US"/>
+        </w:rPr>
+        <w:t xml:space="preserve"> – “Heart Beats”</w:t>
+      </w:r>
+      <w:bookmarkEnd w:id="16"/>
+    </w:p>
+    <w:p>
+      <w:pPr>
         <w:pStyle w:val="CustomNormal"/>
         <w:rPr>
           <w:lang w:val="en-US"/>
         </w:rPr>
       </w:pPr>
+      <w:r>
+        <w:rPr>
+          <w:lang w:val="en-US"/>
+        </w:rPr>
+        <w:t xml:space="preserve">What </w:t>
+      </w:r>
+      <w:r>
+        <w:rPr>
+          <w:lang w:val="en-US"/>
+        </w:rPr>
+        <w:t>happens if a service goes down</w:t>
+      </w:r>
+      <w:r>
+        <w:rPr>
+          <w:lang w:val="en-US"/>
+        </w:rPr>
+        <w:t>?</w:t>
+      </w:r>
+      <w:r>
+        <w:rPr>
+          <w:lang w:val="en-US"/>
+        </w:rPr>
+        <w:t xml:space="preserve"> </w:t>
+      </w:r>
+      <w:r>
+        <w:rPr>
+          <w:lang w:val="en-US"/>
+        </w:rPr>
+        <w:t>Let’s</w:t>
+      </w:r>
+      <w:r>
+        <w:rPr>
+          <w:lang w:val="en-US"/>
+        </w:rPr>
+        <w:t xml:space="preserve"> say our service 2 goes down.</w:t>
+      </w:r>
+      <w:r>
+        <w:rPr>
+          <w:lang w:val="en-US"/>
+        </w:rPr>
+        <w:t xml:space="preserve"> The client asks to get service 2, the discovery service says “Sure, here is the address”. But since the service 2 is down, the client won’t be able to access it.</w:t>
+      </w:r>
+      <w:r>
+        <w:rPr>
+          <w:lang w:val="en-US"/>
+        </w:rPr>
+        <w:t xml:space="preserve"> This problem occurs because the discovery service has no mechanism where it can know if the registered instances are still up.</w:t>
+      </w:r>
     </w:p>
     <w:p>
       <w:pPr>
         <w:pStyle w:val="CustomNormal"/>
-        <w:rPr>
-          <w:lang w:val="en-US"/>
-        </w:rPr>
-      </w:pPr>
+        <w:numPr>
+          <w:ilvl w:val="0"/>
+          <w:numId w:val="33"/>
+        </w:numPr>
+        <w:rPr>
+          <w:lang w:val="en-US"/>
+        </w:rPr>
+      </w:pPr>
+      <w:r>
+        <w:rPr>
+          <w:b/>
+          <w:bCs/>
+          <w:lang w:val="en-US"/>
+        </w:rPr>
+        <w:t>The solution</w:t>
+      </w:r>
+      <w:r>
+        <w:rPr>
+          <w:lang w:val="en-US"/>
+        </w:rPr>
+        <w:t xml:space="preserve"> is, sending “</w:t>
+      </w:r>
+      <w:r>
+        <w:rPr>
+          <w:b/>
+          <w:bCs/>
+          <w:lang w:val="en-US"/>
+        </w:rPr>
+        <w:t>heart beats</w:t>
+      </w:r>
+      <w:r>
+        <w:rPr>
+          <w:lang w:val="en-US"/>
+        </w:rPr>
+        <w:t>” to the service registry.</w:t>
+      </w:r>
+    </w:p>
+    <w:p>
+      <w:pPr>
+        <w:pStyle w:val="CustomNormal"/>
+        <w:rPr>
+          <w:lang w:val="en-US"/>
+        </w:rPr>
+      </w:pPr>
+      <w:r>
+        <w:rPr>
+          <w:lang w:val="en-US"/>
+        </w:rPr>
+        <w:t xml:space="preserve">What a </w:t>
+      </w:r>
+      <w:r>
+        <w:rPr>
+          <w:b/>
+          <w:bCs/>
+          <w:lang w:val="en-US"/>
+        </w:rPr>
+        <w:t>Eureka Client</w:t>
+      </w:r>
+      <w:r>
+        <w:rPr>
+          <w:lang w:val="en-US"/>
+        </w:rPr>
+        <w:t xml:space="preserve"> does by default is to ping the </w:t>
+      </w:r>
+      <w:r>
+        <w:rPr>
+          <w:b/>
+          <w:bCs/>
+          <w:lang w:val="en-US"/>
+        </w:rPr>
+        <w:t>Eureka Server</w:t>
+      </w:r>
+      <w:r>
+        <w:rPr>
+          <w:lang w:val="en-US"/>
+        </w:rPr>
+        <w:t xml:space="preserve"> </w:t>
+      </w:r>
+      <w:r>
+        <w:rPr>
+          <w:lang w:val="en-US"/>
+        </w:rPr>
+        <w:t>on a regular basis and send out heartbeats</w:t>
+      </w:r>
+      <w:r>
+        <w:rPr>
+          <w:lang w:val="en-US"/>
+        </w:rPr>
+        <w:t>, sating “hey, I’m still here and alive”.</w:t>
+      </w:r>
+      <w:r>
+        <w:rPr>
+          <w:lang w:val="en-US"/>
+        </w:rPr>
+        <w:t xml:space="preserve"> The Eureka Server has then a logic where it expects these pings every so often, else it will register the service as “down”</w:t>
+      </w:r>
+      <w:r>
+        <w:rPr>
+          <w:lang w:val="en-US"/>
+        </w:rPr>
+        <w:t xml:space="preserve"> and removes it from the registry. So, it is not a </w:t>
+      </w:r>
+      <w:r>
+        <w:rPr>
+          <w:lang w:val="en-US"/>
+        </w:rPr>
+        <w:t>one-time</w:t>
+      </w:r>
+      <w:r>
+        <w:rPr>
+          <w:lang w:val="en-US"/>
+        </w:rPr>
+        <w:t xml:space="preserve"> discovery. The clients need to keep sending pings </w:t>
+      </w:r>
+      <w:proofErr w:type="gramStart"/>
+      <w:r>
+        <w:rPr>
+          <w:lang w:val="en-US"/>
+        </w:rPr>
+        <w:t>in order to</w:t>
+      </w:r>
+      <w:proofErr w:type="gramEnd"/>
+      <w:r>
+        <w:rPr>
+          <w:lang w:val="en-US"/>
+        </w:rPr>
+        <w:t xml:space="preserve"> stay in the registry</w:t>
+      </w:r>
+      <w:r>
+        <w:rPr>
+          <w:lang w:val="en-US"/>
+        </w:rPr>
+        <w:t>, which is handled by default.</w:t>
+      </w:r>
+    </w:p>
+    <w:p>
+      <w:pPr>
+        <w:pStyle w:val="CustomNormal"/>
+        <w:rPr>
+          <w:b/>
+          <w:bCs/>
+          <w:lang w:val="en-US"/>
+        </w:rPr>
+      </w:pPr>
+    </w:p>
+    <w:p>
+      <w:pPr>
+        <w:pStyle w:val="CustomNormal"/>
+        <w:rPr>
+          <w:b/>
+          <w:bCs/>
+          <w:lang w:val="en-US"/>
+        </w:rPr>
+      </w:pPr>
+      <w:r>
+        <w:rPr>
+          <w:b/>
+          <w:bCs/>
+          <w:lang w:val="en-US"/>
+        </w:rPr>
+        <w:t>What if the discovery service goes down?</w:t>
+      </w:r>
+    </w:p>
+    <w:p>
+      <w:pPr>
+        <w:pStyle w:val="CustomNormal"/>
+        <w:rPr>
+          <w:lang w:val="en-US"/>
+        </w:rPr>
+      </w:pPr>
+      <w:r>
+        <w:rPr>
+          <w:lang w:val="en-US"/>
+        </w:rPr>
+        <w:t>That’s where the cache comes into play.</w:t>
+      </w:r>
+      <w:r>
+        <w:rPr>
+          <w:lang w:val="en-US"/>
+        </w:rPr>
+        <w:t xml:space="preserve"> The client </w:t>
+      </w:r>
+      <w:proofErr w:type="gramStart"/>
+      <w:r>
+        <w:rPr>
+          <w:lang w:val="en-US"/>
+        </w:rPr>
+        <w:t>which</w:t>
+      </w:r>
+      <w:proofErr w:type="gramEnd"/>
+      <w:r>
+        <w:rPr>
+          <w:lang w:val="en-US"/>
+        </w:rPr>
+        <w:t xml:space="preserve"> does the call sees that it gets no response and then as a fallback, it takes the address which it received the last time it called it.</w:t>
+      </w:r>
+    </w:p>
+    <w:p>
+      <w:pPr>
+        <w:pStyle w:val="CustomNormal"/>
+        <w:rPr>
+          <w:lang w:val="en-US"/>
+        </w:rPr>
+      </w:pPr>
+    </w:p>
+    <w:p>
+      <w:pPr>
+        <w:pStyle w:val="CustomNormal"/>
+        <w:rPr>
+          <w:lang w:val="en-US"/>
+        </w:rPr>
+      </w:pPr>
+    </w:p>
+    <w:p>
+      <w:pPr>
+        <w:pStyle w:val="CustomNormal"/>
+        <w:rPr>
+          <w:lang w:val="en-US"/>
+        </w:rPr>
+      </w:pPr>
+    </w:p>
+    <w:p>
+      <w:pPr>
+        <w:pStyle w:val="CustomNormal"/>
+        <w:rPr>
+          <w:lang w:val="en-US"/>
+        </w:rPr>
+      </w:pPr>
+    </w:p>
+    <w:p>
+      <w:pPr>
+        <w:suppressAutoHyphens/>
+        <w:autoSpaceDN w:val="0"/>
+        <w:textAlignment w:val="baseline"/>
+        <w:rPr>
+          <w:rFonts w:asciiTheme="minorHAnsi" w:hAnsiTheme="minorHAnsi" w:cstheme="minorHAnsi"/>
+          <w:sz w:val="21"/>
+          <w:szCs w:val="21"/>
+          <w:lang w:val="en-US"/>
+        </w:rPr>
+      </w:pPr>
+      <w:r>
+        <w:rPr>
+          <w:lang w:val="en-US"/>
+        </w:rPr>
+        <w:br w:type="page"/>
+      </w:r>
+    </w:p>
+    <w:p>
+      <w:pPr>
+        <w:pStyle w:val="CustomHeading1"/>
+        <w:rPr>
+          <w:lang w:val="en-US"/>
+        </w:rPr>
+      </w:pPr>
+      <w:bookmarkStart w:id="17" w:name="_Toc87788320"/>
+      <w:r>
+        <w:rPr>
+          <w:lang w:val="en-US"/>
+        </w:rPr>
+        <w:lastRenderedPageBreak/>
+        <w:t xml:space="preserve">Microservices Level 2 - </w:t>
+      </w:r>
+      <w:r>
+        <w:rPr>
+          <w:lang w:val="en-US"/>
+        </w:rPr>
+        <w:t>Fault Tolerance and Resilience</w:t>
+      </w:r>
+      <w:bookmarkEnd w:id="17"/>
+    </w:p>
+    <w:p>
+      <w:pPr>
+        <w:pStyle w:val="CustomNormal"/>
+        <w:rPr>
+          <w:lang w:val="en-US"/>
+        </w:rPr>
+      </w:pPr>
+    </w:p>
+    <w:p>
+      <w:pPr>
+        <w:pStyle w:val="CustomNormal"/>
+        <w:rPr>
+          <w:lang w:val="en-US"/>
+        </w:rPr>
+      </w:pPr>
+      <w:r>
+        <w:rPr>
+          <w:lang w:val="en-US"/>
+        </w:rPr>
+        <w:t>What is Fault Tolerance and resilience?</w:t>
+      </w:r>
     </w:p>
     <w:sectPr>
       <w:pgSz w:w="12240" w:h="15840"/>

</xml_diff>